<commit_message>
trained longer with much better result
</commit_message>
<xml_diff>
--- a/Project/A Trading Algorithm Based on Deep Q Learning.docx
+++ b/Project/A Trading Algorithm Based on Deep Q Learning.docx
@@ -356,23 +356,9 @@
       </w:r>
     </w:p>
     <w:p>
-      <w:pPr>
-        <w:rPr>
-          <w:b/>
-        </w:rPr>
-      </w:pPr>
-    </w:p>
-    <w:p>
-      <w:r>
-        <w:t>Deploying the results to the S&amp;P 500 index since 2000 generates the following return:</w:t>
-      </w:r>
-    </w:p>
-    <w:p/>
-    <w:p>
       <w:bookmarkStart w:id="0" w:name="_GoBack"/>
       <w:bookmarkEnd w:id="0"/>
     </w:p>
-    <w:p/>
     <w:p>
       <w:r>
         <w:t>Buy-sell actions:</w:t>
@@ -380,14 +366,11 @@
     </w:p>
     <w:p>
       <w:r>
-        <w:rPr>
-          <w:noProof/>
-        </w:rPr>
         <w:drawing>
-          <wp:inline distT="0" distB="0" distL="0" distR="0" wp14:anchorId="3068F1C6" wp14:editId="4510159E">
-            <wp:extent cx="5930900" cy="2133600"/>
-            <wp:effectExtent l="0" t="0" r="12700" b="0"/>
-            <wp:docPr id="1" name="Picture 1" descr="/Users/shengao1/Downloads/spx_dq.png"/>
+          <wp:inline distT="0" distB="0" distL="0" distR="0" wp14:anchorId="77030D99" wp14:editId="144A7C5C">
+            <wp:extent cx="5943600" cy="4406900"/>
+            <wp:effectExtent l="0" t="0" r="0" b="12700"/>
+            <wp:docPr id="1" name="Picture 1"/>
             <wp:cNvGraphicFramePr>
               <a:graphicFrameLocks xmlns:a="http://schemas.openxmlformats.org/drawingml/2006/main" noChangeAspect="1"/>
             </wp:cNvGraphicFramePr>
@@ -395,36 +378,23 @@
               <a:graphicData uri="http://schemas.openxmlformats.org/drawingml/2006/picture">
                 <pic:pic xmlns:pic="http://schemas.openxmlformats.org/drawingml/2006/picture">
                   <pic:nvPicPr>
-                    <pic:cNvPr id="0" name="Picture 1" descr="/Users/shengao1/Downloads/spx_dq.png"/>
-                    <pic:cNvPicPr>
-                      <a:picLocks noChangeAspect="1" noChangeArrowheads="1"/>
-                    </pic:cNvPicPr>
+                    <pic:cNvPr id="1" name=""/>
+                    <pic:cNvPicPr/>
                   </pic:nvPicPr>
                   <pic:blipFill>
-                    <a:blip r:embed="rId5">
-                      <a:extLst>
-                        <a:ext uri="{28A0092B-C50C-407E-A947-70E740481C1C}">
-                          <a14:useLocalDpi xmlns:a14="http://schemas.microsoft.com/office/drawing/2010/main" val="0"/>
-                        </a:ext>
-                      </a:extLst>
-                    </a:blip>
-                    <a:srcRect/>
+                    <a:blip r:embed="rId5"/>
                     <a:stretch>
                       <a:fillRect/>
                     </a:stretch>
                   </pic:blipFill>
-                  <pic:spPr bwMode="auto">
+                  <pic:spPr>
                     <a:xfrm>
                       <a:off x="0" y="0"/>
-                      <a:ext cx="5930900" cy="2133600"/>
+                      <a:ext cx="5943600" cy="4406900"/>
                     </a:xfrm>
                     <a:prstGeom prst="rect">
                       <a:avLst/>
                     </a:prstGeom>
-                    <a:noFill/>
-                    <a:ln>
-                      <a:noFill/>
-                    </a:ln>
                   </pic:spPr>
                 </pic:pic>
               </a:graphicData>
@@ -484,6 +454,18 @@
       </w:r>
       <w:r>
         <w:t xml:space="preserve">the step where optimal action is determined. </w:t>
+      </w:r>
+    </w:p>
+    <w:p>
+      <w:pPr>
+        <w:pStyle w:val="ListParagraph"/>
+        <w:numPr>
+          <w:ilvl w:val="0"/>
+          <w:numId w:val="3"/>
+        </w:numPr>
+      </w:pPr>
+      <w:r>
+        <w:t>Introducing other state variables to augment the agent’s ability to observe from state variables</w:t>
       </w:r>
     </w:p>
     <w:p>

</xml_diff>